<commit_message>
added PimLinearRegression Paper docx file
</commit_message>
<xml_diff>
--- a/PimLinearRegression 논문.docx
+++ b/PimLinearRegression 논문.docx
@@ -3489,7 +3489,14 @@
                               <w:rPr>
                                 <w:sz w:val="22"/>
                               </w:rPr>
-                              <w:t>cost function</w:t>
+                              <w:t xml:space="preserve">cost </w:t>
+                            </w:r>
+                            <w:proofErr w:type="gramStart"/>
+                            <w:r>
+                              <w:rPr>
+                                <w:sz w:val="22"/>
+                              </w:rPr>
+                              <w:t>function</w:t>
                             </w:r>
                             <w:r>
                               <w:rPr>
@@ -3502,7 +3509,15 @@
                                 <w:rFonts w:hint="eastAsia"/>
                                 <w:sz w:val="22"/>
                               </w:rPr>
-                              <w:t>이라는 알고리즘을</w:t>
+                              <w:t>이라는</w:t>
+                            </w:r>
+                            <w:proofErr w:type="gramEnd"/>
+                            <w:r>
+                              <w:rPr>
+                                <w:rFonts w:hint="eastAsia"/>
+                                <w:sz w:val="22"/>
+                              </w:rPr>
+                              <w:t xml:space="preserve"> 알고리즘을</w:t>
                             </w:r>
                             <w:r>
                               <w:rPr>
@@ -3868,7 +3883,14 @@
                         <w:rPr>
                           <w:sz w:val="22"/>
                         </w:rPr>
-                        <w:t>cost function</w:t>
+                        <w:t xml:space="preserve">cost </w:t>
+                      </w:r>
+                      <w:proofErr w:type="gramStart"/>
+                      <w:r>
+                        <w:rPr>
+                          <w:sz w:val="22"/>
+                        </w:rPr>
+                        <w:t>function</w:t>
                       </w:r>
                       <w:r>
                         <w:rPr>
@@ -3881,7 +3903,15 @@
                           <w:rFonts w:hint="eastAsia"/>
                           <w:sz w:val="22"/>
                         </w:rPr>
-                        <w:t>이라는 알고리즘을</w:t>
+                        <w:t>이라는</w:t>
+                      </w:r>
+                      <w:proofErr w:type="gramEnd"/>
+                      <w:r>
+                        <w:rPr>
+                          <w:rFonts w:hint="eastAsia"/>
+                          <w:sz w:val="22"/>
+                        </w:rPr>
+                        <w:t xml:space="preserve"> 알고리즘을</w:t>
                       </w:r>
                       <w:r>
                         <w:rPr>
@@ -5068,6 +5098,7 @@
                               </w:rPr>
                               <w:t xml:space="preserve"> </w:t>
                             </w:r>
+                            <w:proofErr w:type="gramStart"/>
                             <w:r>
                               <w:rPr>
                                 <w:rFonts w:ascii="Courier New" w:eastAsia="굴림체" w:hAnsi="Courier New" w:cs="Courier New"/>
@@ -5088,6 +5119,7 @@
                               </w:rPr>
                               <w:t>(</w:t>
                             </w:r>
+                            <w:proofErr w:type="gramEnd"/>
                             <w:r>
                               <w:rPr>
                                 <w:rFonts w:ascii="Courier New" w:eastAsia="굴림체" w:hAnsi="Courier New" w:cs="Courier New"/>
@@ -5215,6 +5247,7 @@
                               <w:t xml:space="preserve"> </w:t>
                             </w:r>
                             <w:proofErr w:type="spellStart"/>
+                            <w:proofErr w:type="gramStart"/>
                             <w:r>
                               <w:rPr>
                                 <w:rFonts w:ascii="Courier New" w:eastAsia="굴림체" w:hAnsi="Courier New" w:cs="Courier New"/>
@@ -5236,6 +5269,7 @@
                               <w:t>DataFrame</w:t>
                             </w:r>
                             <w:proofErr w:type="spellEnd"/>
+                            <w:proofErr w:type="gramEnd"/>
                             <w:r>
                               <w:rPr>
                                 <w:rFonts w:ascii="Courier New" w:eastAsia="굴림체" w:hAnsi="Courier New" w:cs="Courier New"/>
@@ -5830,8 +5864,20 @@
                                 <w:sz w:val="18"/>
                                 <w:szCs w:val="18"/>
                               </w:rPr>
-                              <w:t>))][</w:t>
-                            </w:r>
+                              <w:t>)</w:t>
+                            </w:r>
+                            <w:proofErr w:type="gramStart"/>
+                            <w:r>
+                              <w:rPr>
+                                <w:rFonts w:ascii="Courier New" w:eastAsia="굴림체" w:hAnsi="Courier New" w:cs="Courier New"/>
+                                <w:color w:val="000000"/>
+                                <w:kern w:val="0"/>
+                                <w:sz w:val="18"/>
+                                <w:szCs w:val="18"/>
+                              </w:rPr>
+                              <w:t>)][</w:t>
+                            </w:r>
+                            <w:proofErr w:type="gramEnd"/>
                             <w:r>
                               <w:rPr>
                                 <w:rFonts w:ascii="Courier New" w:eastAsia="굴림체" w:hAnsi="Courier New" w:cs="Courier New"/>
@@ -6188,6 +6234,7 @@
                               </w:rPr>
                               <w:t>"X"</w:t>
                             </w:r>
+                            <w:proofErr w:type="gramStart"/>
                             <w:r>
                               <w:rPr>
                                 <w:rFonts w:ascii="Courier New" w:eastAsia="굴림체" w:hAnsi="Courier New" w:cs="Courier New"/>
@@ -6216,7 +6263,18 @@
                                 <w:sz w:val="18"/>
                                 <w:szCs w:val="18"/>
                               </w:rPr>
-                              <w:t>apply(</w:t>
+                              <w:t>apply</w:t>
+                            </w:r>
+                            <w:proofErr w:type="gramEnd"/>
+                            <w:r>
+                              <w:rPr>
+                                <w:rFonts w:ascii="Courier New" w:eastAsia="굴림체" w:hAnsi="Courier New" w:cs="Courier New"/>
+                                <w:color w:val="000000"/>
+                                <w:kern w:val="0"/>
+                                <w:sz w:val="18"/>
+                                <w:szCs w:val="18"/>
+                              </w:rPr>
+                              <w:t>(</w:t>
                             </w:r>
                             <w:r>
                               <w:rPr>
@@ -6337,6 +6395,7 @@
                               <w:t xml:space="preserve"> </w:t>
                             </w:r>
                             <w:proofErr w:type="spellStart"/>
+                            <w:proofErr w:type="gramStart"/>
                             <w:r>
                               <w:rPr>
                                 <w:rFonts w:ascii="Courier New" w:eastAsia="굴림체" w:hAnsi="Courier New" w:cs="Courier New"/>
@@ -6355,7 +6414,18 @@
                                 <w:sz w:val="18"/>
                                 <w:szCs w:val="18"/>
                               </w:rPr>
-                              <w:t>drop_duplicates</w:t>
+                              <w:t>drop</w:t>
+                            </w:r>
+                            <w:proofErr w:type="gramEnd"/>
+                            <w:r>
+                              <w:rPr>
+                                <w:rFonts w:ascii="Courier New" w:eastAsia="굴림체" w:hAnsi="Courier New" w:cs="Courier New"/>
+                                <w:color w:val="000000"/>
+                                <w:kern w:val="0"/>
+                                <w:sz w:val="18"/>
+                                <w:szCs w:val="18"/>
+                              </w:rPr>
+                              <w:t>_duplicates</w:t>
                             </w:r>
                             <w:proofErr w:type="spellEnd"/>
                             <w:r>
@@ -6505,6 +6575,7 @@
                               <w:t xml:space="preserve"> </w:t>
                             </w:r>
                             <w:proofErr w:type="spellStart"/>
+                            <w:proofErr w:type="gramStart"/>
                             <w:r>
                               <w:rPr>
                                 <w:rFonts w:ascii="Courier New" w:eastAsia="굴림체" w:hAnsi="Courier New" w:cs="Courier New"/>
@@ -6523,7 +6594,18 @@
                                 <w:sz w:val="18"/>
                                 <w:szCs w:val="18"/>
                               </w:rPr>
-                              <w:t>reset_index</w:t>
+                              <w:t>reset</w:t>
+                            </w:r>
+                            <w:proofErr w:type="gramEnd"/>
+                            <w:r>
+                              <w:rPr>
+                                <w:rFonts w:ascii="Courier New" w:eastAsia="굴림체" w:hAnsi="Courier New" w:cs="Courier New"/>
+                                <w:color w:val="000000"/>
+                                <w:kern w:val="0"/>
+                                <w:sz w:val="18"/>
+                                <w:szCs w:val="18"/>
+                              </w:rPr>
+                              <w:t>_index</w:t>
                             </w:r>
                             <w:proofErr w:type="spellEnd"/>
                             <w:r>
@@ -7201,6 +7283,7 @@
                         </w:rPr>
                         <w:t xml:space="preserve"> </w:t>
                       </w:r>
+                      <w:proofErr w:type="gramStart"/>
                       <w:r>
                         <w:rPr>
                           <w:rFonts w:ascii="Courier New" w:eastAsia="굴림체" w:hAnsi="Courier New" w:cs="Courier New"/>
@@ -7221,6 +7304,7 @@
                         </w:rPr>
                         <w:t>(</w:t>
                       </w:r>
+                      <w:proofErr w:type="gramEnd"/>
                       <w:r>
                         <w:rPr>
                           <w:rFonts w:ascii="Courier New" w:eastAsia="굴림체" w:hAnsi="Courier New" w:cs="Courier New"/>
@@ -7348,6 +7432,7 @@
                         <w:t xml:space="preserve"> </w:t>
                       </w:r>
                       <w:proofErr w:type="spellStart"/>
+                      <w:proofErr w:type="gramStart"/>
                       <w:r>
                         <w:rPr>
                           <w:rFonts w:ascii="Courier New" w:eastAsia="굴림체" w:hAnsi="Courier New" w:cs="Courier New"/>
@@ -7369,6 +7454,7 @@
                         <w:t>DataFrame</w:t>
                       </w:r>
                       <w:proofErr w:type="spellEnd"/>
+                      <w:proofErr w:type="gramEnd"/>
                       <w:r>
                         <w:rPr>
                           <w:rFonts w:ascii="Courier New" w:eastAsia="굴림체" w:hAnsi="Courier New" w:cs="Courier New"/>
@@ -7963,8 +8049,20 @@
                           <w:sz w:val="18"/>
                           <w:szCs w:val="18"/>
                         </w:rPr>
-                        <w:t>))][</w:t>
-                      </w:r>
+                        <w:t>)</w:t>
+                      </w:r>
+                      <w:proofErr w:type="gramStart"/>
+                      <w:r>
+                        <w:rPr>
+                          <w:rFonts w:ascii="Courier New" w:eastAsia="굴림체" w:hAnsi="Courier New" w:cs="Courier New"/>
+                          <w:color w:val="000000"/>
+                          <w:kern w:val="0"/>
+                          <w:sz w:val="18"/>
+                          <w:szCs w:val="18"/>
+                        </w:rPr>
+                        <w:t>)][</w:t>
+                      </w:r>
+                      <w:proofErr w:type="gramEnd"/>
                       <w:r>
                         <w:rPr>
                           <w:rFonts w:ascii="Courier New" w:eastAsia="굴림체" w:hAnsi="Courier New" w:cs="Courier New"/>
@@ -8321,6 +8419,7 @@
                         </w:rPr>
                         <w:t>"X"</w:t>
                       </w:r>
+                      <w:proofErr w:type="gramStart"/>
                       <w:r>
                         <w:rPr>
                           <w:rFonts w:ascii="Courier New" w:eastAsia="굴림체" w:hAnsi="Courier New" w:cs="Courier New"/>
@@ -8349,7 +8448,18 @@
                           <w:sz w:val="18"/>
                           <w:szCs w:val="18"/>
                         </w:rPr>
-                        <w:t>apply(</w:t>
+                        <w:t>apply</w:t>
+                      </w:r>
+                      <w:proofErr w:type="gramEnd"/>
+                      <w:r>
+                        <w:rPr>
+                          <w:rFonts w:ascii="Courier New" w:eastAsia="굴림체" w:hAnsi="Courier New" w:cs="Courier New"/>
+                          <w:color w:val="000000"/>
+                          <w:kern w:val="0"/>
+                          <w:sz w:val="18"/>
+                          <w:szCs w:val="18"/>
+                        </w:rPr>
+                        <w:t>(</w:t>
                       </w:r>
                       <w:r>
                         <w:rPr>
@@ -8470,6 +8580,7 @@
                         <w:t xml:space="preserve"> </w:t>
                       </w:r>
                       <w:proofErr w:type="spellStart"/>
+                      <w:proofErr w:type="gramStart"/>
                       <w:r>
                         <w:rPr>
                           <w:rFonts w:ascii="Courier New" w:eastAsia="굴림체" w:hAnsi="Courier New" w:cs="Courier New"/>
@@ -8488,7 +8599,18 @@
                           <w:sz w:val="18"/>
                           <w:szCs w:val="18"/>
                         </w:rPr>
-                        <w:t>drop_duplicates</w:t>
+                        <w:t>drop</w:t>
+                      </w:r>
+                      <w:proofErr w:type="gramEnd"/>
+                      <w:r>
+                        <w:rPr>
+                          <w:rFonts w:ascii="Courier New" w:eastAsia="굴림체" w:hAnsi="Courier New" w:cs="Courier New"/>
+                          <w:color w:val="000000"/>
+                          <w:kern w:val="0"/>
+                          <w:sz w:val="18"/>
+                          <w:szCs w:val="18"/>
+                        </w:rPr>
+                        <w:t>_duplicates</w:t>
                       </w:r>
                       <w:proofErr w:type="spellEnd"/>
                       <w:r>
@@ -8638,6 +8760,7 @@
                         <w:t xml:space="preserve"> </w:t>
                       </w:r>
                       <w:proofErr w:type="spellStart"/>
+                      <w:proofErr w:type="gramStart"/>
                       <w:r>
                         <w:rPr>
                           <w:rFonts w:ascii="Courier New" w:eastAsia="굴림체" w:hAnsi="Courier New" w:cs="Courier New"/>
@@ -8656,7 +8779,18 @@
                           <w:sz w:val="18"/>
                           <w:szCs w:val="18"/>
                         </w:rPr>
-                        <w:t>reset_index</w:t>
+                        <w:t>reset</w:t>
+                      </w:r>
+                      <w:proofErr w:type="gramEnd"/>
+                      <w:r>
+                        <w:rPr>
+                          <w:rFonts w:ascii="Courier New" w:eastAsia="굴림체" w:hAnsi="Courier New" w:cs="Courier New"/>
+                          <w:color w:val="000000"/>
+                          <w:kern w:val="0"/>
+                          <w:sz w:val="18"/>
+                          <w:szCs w:val="18"/>
+                        </w:rPr>
+                        <w:t>_index</w:t>
                       </w:r>
                       <w:proofErr w:type="spellEnd"/>
                       <w:r>
@@ -8863,15 +8997,15 @@
         <mc:AlternateContent>
           <mc:Choice Requires="wps">
             <w:drawing>
-              <wp:anchor distT="0" distB="0" distL="114300" distR="114300" simplePos="0" relativeHeight="251674624" behindDoc="0" locked="0" layoutInCell="1" allowOverlap="1" wp14:anchorId="51AAED8E" wp14:editId="354E96FC">
+              <wp:anchor distT="0" distB="0" distL="114300" distR="114300" simplePos="0" relativeHeight="251674624" behindDoc="0" locked="0" layoutInCell="1" allowOverlap="1" wp14:anchorId="51AAED8E" wp14:editId="0748AF03">
                 <wp:simplePos x="0" y="0"/>
                 <wp:positionH relativeFrom="margin">
-                  <wp:posOffset>-341194</wp:posOffset>
+                  <wp:posOffset>-344384</wp:posOffset>
                 </wp:positionH>
                 <wp:positionV relativeFrom="paragraph">
-                  <wp:posOffset>-1962</wp:posOffset>
+                  <wp:posOffset>521</wp:posOffset>
                 </wp:positionV>
-                <wp:extent cx="6419850" cy="8557146"/>
+                <wp:extent cx="6419850" cy="8193974"/>
                 <wp:effectExtent l="0" t="0" r="0" b="0"/>
                 <wp:wrapNone/>
                 <wp:docPr id="14" name="Text Box 14"/>
@@ -8883,7 +9017,7 @@
                       <wps:spPr>
                         <a:xfrm flipH="1">
                           <a:off x="0" y="0"/>
-                          <a:ext cx="6419850" cy="8557146"/>
+                          <a:ext cx="6419850" cy="8193974"/>
                         </a:xfrm>
                         <a:prstGeom prst="rect">
                           <a:avLst/>
@@ -9040,14 +9174,29 @@
                               <w:rPr>
                                 <w:sz w:val="22"/>
                               </w:rPr>
-                              <w:t xml:space="preserve"> a </w:t>
+                              <w:t xml:space="preserve"> </w:t>
+                            </w:r>
+                            <w:proofErr w:type="gramStart"/>
+                            <w:r>
+                              <w:rPr>
+                                <w:sz w:val="22"/>
+                              </w:rPr>
+                              <w:t xml:space="preserve">a </w:t>
                             </w:r>
                             <w:r>
                               <w:rPr>
                                 <w:rFonts w:hint="eastAsia"/>
                                 <w:sz w:val="22"/>
                               </w:rPr>
-                              <w:t>를 기울기라고 하고,</w:t>
+                              <w:t>를</w:t>
+                            </w:r>
+                            <w:proofErr w:type="gramEnd"/>
+                            <w:r>
+                              <w:rPr>
+                                <w:rFonts w:hint="eastAsia"/>
+                                <w:sz w:val="22"/>
+                              </w:rPr>
+                              <w:t xml:space="preserve"> 기울기라고 하고,</w:t>
                             </w:r>
                             <w:r>
                               <w:rPr>
@@ -9510,6 +9659,7 @@
                               <w:t>(</w:t>
                             </w:r>
                             <w:proofErr w:type="spellStart"/>
+                            <w:proofErr w:type="gramStart"/>
                             <w:r>
                               <w:rPr>
                                 <w:rFonts w:ascii="Courier New" w:eastAsia="굴림체" w:hAnsi="Courier New" w:cs="Courier New"/>
@@ -9531,6 +9681,7 @@
                               <w:t>shape</w:t>
                             </w:r>
                             <w:proofErr w:type="spellEnd"/>
+                            <w:proofErr w:type="gramEnd"/>
                             <w:r>
                               <w:rPr>
                                 <w:rFonts w:ascii="Courier New" w:eastAsia="굴림체" w:hAnsi="Courier New" w:cs="Courier New"/>
@@ -9686,6 +9837,7 @@
                               <w:t xml:space="preserve">                </w:t>
                             </w:r>
                             <w:proofErr w:type="spellStart"/>
+                            <w:proofErr w:type="gramStart"/>
                             <w:r>
                               <w:rPr>
                                 <w:rFonts w:ascii="Courier New" w:eastAsia="굴림체" w:hAnsi="Courier New" w:cs="Courier New"/>
@@ -9707,6 +9859,7 @@
                               <w:t>append</w:t>
                             </w:r>
                             <w:proofErr w:type="spellEnd"/>
+                            <w:proofErr w:type="gramEnd"/>
                             <w:r>
                               <w:rPr>
                                 <w:rFonts w:ascii="Courier New" w:eastAsia="굴림체" w:hAnsi="Courier New" w:cs="Courier New"/>
@@ -10428,6 +10581,7 @@
                               <w:t>(</w:t>
                             </w:r>
                             <w:proofErr w:type="spellStart"/>
+                            <w:proofErr w:type="gramStart"/>
                             <w:r>
                               <w:rPr>
                                 <w:rFonts w:ascii="Courier New" w:eastAsia="굴림체" w:hAnsi="Courier New" w:cs="Courier New"/>
@@ -10449,6 +10603,7 @@
                               <w:t>shape</w:t>
                             </w:r>
                             <w:proofErr w:type="spellEnd"/>
+                            <w:proofErr w:type="gramEnd"/>
                             <w:r>
                               <w:rPr>
                                 <w:rFonts w:ascii="Courier New" w:eastAsia="굴림체" w:hAnsi="Courier New" w:cs="Courier New"/>
@@ -10604,6 +10759,7 @@
                               <w:t xml:space="preserve">                </w:t>
                             </w:r>
                             <w:proofErr w:type="spellStart"/>
+                            <w:proofErr w:type="gramStart"/>
                             <w:r>
                               <w:rPr>
                                 <w:rFonts w:ascii="Courier New" w:eastAsia="굴림체" w:hAnsi="Courier New" w:cs="Courier New"/>
@@ -10625,6 +10781,7 @@
                               <w:t>append</w:t>
                             </w:r>
                             <w:proofErr w:type="spellEnd"/>
+                            <w:proofErr w:type="gramEnd"/>
                             <w:r>
                               <w:rPr>
                                 <w:rFonts w:ascii="Courier New" w:eastAsia="굴림체" w:hAnsi="Courier New" w:cs="Courier New"/>
@@ -11528,7 +11685,7 @@
           </mc:Choice>
           <mc:Fallback>
             <w:pict>
-              <v:shape w14:anchorId="51AAED8E" id="Text Box 14" o:spid="_x0000_s1038" type="#_x0000_t202" style="position:absolute;left:0;text-align:left;margin-left:-26.85pt;margin-top:-.15pt;width:505.5pt;height:673.8pt;flip:x;z-index:251674624;visibility:visible;mso-wrap-style:square;mso-width-percent:0;mso-height-percent:0;mso-wrap-distance-left:9pt;mso-wrap-distance-top:0;mso-wrap-distance-right:9pt;mso-wrap-distance-bottom:0;mso-position-horizontal:absolute;mso-position-horizontal-relative:margin;mso-position-vertical:absolute;mso-position-vertical-relative:text;mso-width-percent:0;mso-height-percent:0;mso-width-relative:margin;mso-height-relative:margin;v-text-anchor:top" o:gfxdata="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" filled="f" stroked="f" strokeweight=".5pt">
+              <v:shape w14:anchorId="51AAED8E" id="Text Box 14" o:spid="_x0000_s1038" type="#_x0000_t202" style="position:absolute;left:0;text-align:left;margin-left:-27.1pt;margin-top:.05pt;width:505.5pt;height:645.2pt;flip:x;z-index:251674624;visibility:visible;mso-wrap-style:square;mso-width-percent:0;mso-height-percent:0;mso-wrap-distance-left:9pt;mso-wrap-distance-top:0;mso-wrap-distance-right:9pt;mso-wrap-distance-bottom:0;mso-position-horizontal:absolute;mso-position-horizontal-relative:margin;mso-position-vertical:absolute;mso-position-vertical-relative:text;mso-width-percent:0;mso-height-percent:0;mso-width-relative:margin;mso-height-relative:margin;v-text-anchor:top" o:gfxdata="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" filled="f" stroked="f" strokeweight=".5pt">
                 <v:textbox>
                   <w:txbxContent>
                     <w:p>
@@ -11676,14 +11833,29 @@
                         <w:rPr>
                           <w:sz w:val="22"/>
                         </w:rPr>
-                        <w:t xml:space="preserve"> a </w:t>
+                        <w:t xml:space="preserve"> </w:t>
+                      </w:r>
+                      <w:proofErr w:type="gramStart"/>
+                      <w:r>
+                        <w:rPr>
+                          <w:sz w:val="22"/>
+                        </w:rPr>
+                        <w:t xml:space="preserve">a </w:t>
                       </w:r>
                       <w:r>
                         <w:rPr>
                           <w:rFonts w:hint="eastAsia"/>
                           <w:sz w:val="22"/>
                         </w:rPr>
-                        <w:t>를 기울기라고 하고,</w:t>
+                        <w:t>를</w:t>
+                      </w:r>
+                      <w:proofErr w:type="gramEnd"/>
+                      <w:r>
+                        <w:rPr>
+                          <w:rFonts w:hint="eastAsia"/>
+                          <w:sz w:val="22"/>
+                        </w:rPr>
+                        <w:t xml:space="preserve"> 기울기라고 하고,</w:t>
                       </w:r>
                       <w:r>
                         <w:rPr>
@@ -12146,6 +12318,7 @@
                         <w:t>(</w:t>
                       </w:r>
                       <w:proofErr w:type="spellStart"/>
+                      <w:proofErr w:type="gramStart"/>
                       <w:r>
                         <w:rPr>
                           <w:rFonts w:ascii="Courier New" w:eastAsia="굴림체" w:hAnsi="Courier New" w:cs="Courier New"/>
@@ -12167,6 +12340,7 @@
                         <w:t>shape</w:t>
                       </w:r>
                       <w:proofErr w:type="spellEnd"/>
+                      <w:proofErr w:type="gramEnd"/>
                       <w:r>
                         <w:rPr>
                           <w:rFonts w:ascii="Courier New" w:eastAsia="굴림체" w:hAnsi="Courier New" w:cs="Courier New"/>
@@ -12322,6 +12496,7 @@
                         <w:t xml:space="preserve">                </w:t>
                       </w:r>
                       <w:proofErr w:type="spellStart"/>
+                      <w:proofErr w:type="gramStart"/>
                       <w:r>
                         <w:rPr>
                           <w:rFonts w:ascii="Courier New" w:eastAsia="굴림체" w:hAnsi="Courier New" w:cs="Courier New"/>
@@ -12343,6 +12518,7 @@
                         <w:t>append</w:t>
                       </w:r>
                       <w:proofErr w:type="spellEnd"/>
+                      <w:proofErr w:type="gramEnd"/>
                       <w:r>
                         <w:rPr>
                           <w:rFonts w:ascii="Courier New" w:eastAsia="굴림체" w:hAnsi="Courier New" w:cs="Courier New"/>
@@ -13064,6 +13240,7 @@
                         <w:t>(</w:t>
                       </w:r>
                       <w:proofErr w:type="spellStart"/>
+                      <w:proofErr w:type="gramStart"/>
                       <w:r>
                         <w:rPr>
                           <w:rFonts w:ascii="Courier New" w:eastAsia="굴림체" w:hAnsi="Courier New" w:cs="Courier New"/>
@@ -13085,6 +13262,7 @@
                         <w:t>shape</w:t>
                       </w:r>
                       <w:proofErr w:type="spellEnd"/>
+                      <w:proofErr w:type="gramEnd"/>
                       <w:r>
                         <w:rPr>
                           <w:rFonts w:ascii="Courier New" w:eastAsia="굴림체" w:hAnsi="Courier New" w:cs="Courier New"/>
@@ -13240,6 +13418,7 @@
                         <w:t xml:space="preserve">                </w:t>
                       </w:r>
                       <w:proofErr w:type="spellStart"/>
+                      <w:proofErr w:type="gramStart"/>
                       <w:r>
                         <w:rPr>
                           <w:rFonts w:ascii="Courier New" w:eastAsia="굴림체" w:hAnsi="Courier New" w:cs="Courier New"/>
@@ -13261,6 +13440,7 @@
                         <w:t>append</w:t>
                       </w:r>
                       <w:proofErr w:type="spellEnd"/>
+                      <w:proofErr w:type="gramEnd"/>
                       <w:r>
                         <w:rPr>
                           <w:rFonts w:ascii="Courier New" w:eastAsia="굴림체" w:hAnsi="Courier New" w:cs="Courier New"/>
@@ -14510,16 +14690,16 @@
         <mc:AlternateContent>
           <mc:Choice Requires="wps">
             <w:drawing>
-              <wp:anchor distT="0" distB="0" distL="114300" distR="114300" simplePos="0" relativeHeight="251676672" behindDoc="0" locked="0" layoutInCell="1" allowOverlap="1" wp14:anchorId="6D9D729C" wp14:editId="713666A8">
+              <wp:anchor distT="0" distB="0" distL="114300" distR="114300" simplePos="0" relativeHeight="251676672" behindDoc="0" locked="0" layoutInCell="1" allowOverlap="1" wp14:anchorId="6D9D729C" wp14:editId="19DED5CC">
                 <wp:simplePos x="0" y="0"/>
                 <wp:positionH relativeFrom="margin">
                   <wp:align>left</wp:align>
                 </wp:positionH>
                 <wp:positionV relativeFrom="paragraph">
-                  <wp:posOffset>3080</wp:posOffset>
+                  <wp:posOffset>-2969</wp:posOffset>
                 </wp:positionV>
-                <wp:extent cx="6419850" cy="6504317"/>
-                <wp:effectExtent l="0" t="0" r="0" b="0"/>
+                <wp:extent cx="6419850" cy="6246421"/>
+                <wp:effectExtent l="0" t="0" r="0" b="2540"/>
                 <wp:wrapNone/>
                 <wp:docPr id="9" name="Text Box 9"/>
                 <wp:cNvGraphicFramePr/>
@@ -14530,7 +14710,7 @@
                       <wps:spPr>
                         <a:xfrm flipH="1">
                           <a:off x="0" y="0"/>
-                          <a:ext cx="6419850" cy="6504317"/>
+                          <a:ext cx="6419850" cy="6246421"/>
                         </a:xfrm>
                         <a:prstGeom prst="rect">
                           <a:avLst/>
@@ -14721,6 +14901,7 @@
                               <w:t xml:space="preserve"> </w:t>
                             </w:r>
                             <w:proofErr w:type="spellStart"/>
+                            <w:proofErr w:type="gramStart"/>
                             <w:r>
                               <w:rPr>
                                 <w:rFonts w:ascii="Courier New" w:eastAsia="굴림체" w:hAnsi="Courier New" w:cs="Courier New"/>
@@ -14742,6 +14923,7 @@
                               <w:t>iloc</w:t>
                             </w:r>
                             <w:proofErr w:type="spellEnd"/>
+                            <w:proofErr w:type="gramEnd"/>
                             <w:r>
                               <w:rPr>
                                 <w:rFonts w:ascii="Courier New" w:eastAsia="굴림체" w:hAnsi="Courier New" w:cs="Courier New"/>
@@ -15487,7 +15669,7 @@
           </mc:Choice>
           <mc:Fallback>
             <w:pict>
-              <v:shape w14:anchorId="6D9D729C" id="Text Box 9" o:spid="_x0000_s1039" type="#_x0000_t202" style="position:absolute;left:0;text-align:left;margin-left:0;margin-top:.25pt;width:505.5pt;height:512.15pt;flip:x;z-index:251676672;visibility:visible;mso-wrap-style:square;mso-width-percent:0;mso-height-percent:0;mso-wrap-distance-left:9pt;mso-wrap-distance-top:0;mso-wrap-distance-right:9pt;mso-wrap-distance-bottom:0;mso-position-horizontal:left;mso-position-horizontal-relative:margin;mso-position-vertical:absolute;mso-position-vertical-relative:text;mso-width-percent:0;mso-height-percent:0;mso-width-relative:margin;mso-height-relative:margin;v-text-anchor:top" o:gfxdata="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" fillcolor="white [3201]" stroked="f" strokeweight=".5pt">
+              <v:shape w14:anchorId="6D9D729C" id="Text Box 9" o:spid="_x0000_s1039" type="#_x0000_t202" style="position:absolute;left:0;text-align:left;margin-left:0;margin-top:-.25pt;width:505.5pt;height:491.85pt;flip:x;z-index:251676672;visibility:visible;mso-wrap-style:square;mso-width-percent:0;mso-height-percent:0;mso-wrap-distance-left:9pt;mso-wrap-distance-top:0;mso-wrap-distance-right:9pt;mso-wrap-distance-bottom:0;mso-position-horizontal:left;mso-position-horizontal-relative:margin;mso-position-vertical:absolute;mso-position-vertical-relative:text;mso-width-percent:0;mso-height-percent:0;mso-width-relative:margin;mso-height-relative:margin;v-text-anchor:top" o:gfxdata="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" fillcolor="white [3201]" stroked="f" strokeweight=".5pt">
                 <v:textbox>
                   <w:txbxContent>
                     <w:p>
@@ -15667,6 +15849,7 @@
                         <w:t xml:space="preserve"> </w:t>
                       </w:r>
                       <w:proofErr w:type="spellStart"/>
+                      <w:proofErr w:type="gramStart"/>
                       <w:r>
                         <w:rPr>
                           <w:rFonts w:ascii="Courier New" w:eastAsia="굴림체" w:hAnsi="Courier New" w:cs="Courier New"/>
@@ -15688,6 +15871,7 @@
                         <w:t>iloc</w:t>
                       </w:r>
                       <w:proofErr w:type="spellEnd"/>
+                      <w:proofErr w:type="gramEnd"/>
                       <w:r>
                         <w:rPr>
                           <w:rFonts w:ascii="Courier New" w:eastAsia="굴림체" w:hAnsi="Courier New" w:cs="Courier New"/>
@@ -25296,7 +25480,7 @@
 </file>
 
 <file path=customXml/itemProps1.xml><?xml version="1.0" encoding="utf-8"?>
-<ds:datastoreItem xmlns:ds="http://schemas.openxmlformats.org/officeDocument/2006/customXml" ds:itemID="{E482C0DC-27A4-420C-AF61-20DDDEED36D4}">
+<ds:datastoreItem xmlns:ds="http://schemas.openxmlformats.org/officeDocument/2006/customXml" ds:itemID="{EE161A31-CF83-4CE6-AA2E-E8AB5CA1B7F5}">
   <ds:schemaRefs>
     <ds:schemaRef ds:uri="http://schemas.openxmlformats.org/officeDocument/2006/bibliography"/>
   </ds:schemaRefs>

</xml_diff>

<commit_message>
added PimLinearRegression paper file
</commit_message>
<xml_diff>
--- a/PimLinearRegression 논문.docx
+++ b/PimLinearRegression 논문.docx
@@ -15418,10 +15418,10 @@
                                 <w:noProof/>
                               </w:rPr>
                               <w:drawing>
-                                <wp:inline distT="0" distB="0" distL="0" distR="0" wp14:anchorId="5A8AE47A" wp14:editId="66B14EE5">
-                                  <wp:extent cx="5022834" cy="3383196"/>
-                                  <wp:effectExtent l="0" t="0" r="6985" b="8255"/>
-                                  <wp:docPr id="15" name="그림 15"/>
+                                <wp:inline distT="0" distB="0" distL="0" distR="0" wp14:anchorId="599F2218" wp14:editId="21A445B1">
+                                  <wp:extent cx="4720832" cy="3240666"/>
+                                  <wp:effectExtent l="0" t="0" r="3810" b="0"/>
+                                  <wp:docPr id="10" name="그림 10"/>
                                   <wp:cNvGraphicFramePr>
                                     <a:graphicFrameLocks xmlns:a="http://schemas.openxmlformats.org/drawingml/2006/main" noChangeAspect="1"/>
                                   </wp:cNvGraphicFramePr>
@@ -15441,7 +15441,7 @@
                                         <pic:spPr>
                                           <a:xfrm>
                                             <a:off x="0" y="0"/>
-                                            <a:ext cx="5037196" cy="3392870"/>
+                                            <a:ext cx="4729668" cy="3246731"/>
                                           </a:xfrm>
                                           <a:prstGeom prst="rect">
                                             <a:avLst/>
@@ -16367,10 +16367,10 @@
                           <w:noProof/>
                         </w:rPr>
                         <w:drawing>
-                          <wp:inline distT="0" distB="0" distL="0" distR="0" wp14:anchorId="5A8AE47A" wp14:editId="66B14EE5">
-                            <wp:extent cx="5022834" cy="3383196"/>
-                            <wp:effectExtent l="0" t="0" r="6985" b="8255"/>
-                            <wp:docPr id="15" name="그림 15"/>
+                          <wp:inline distT="0" distB="0" distL="0" distR="0" wp14:anchorId="599F2218" wp14:editId="21A445B1">
+                            <wp:extent cx="4720832" cy="3240666"/>
+                            <wp:effectExtent l="0" t="0" r="3810" b="0"/>
+                            <wp:docPr id="10" name="그림 10"/>
                             <wp:cNvGraphicFramePr>
                               <a:graphicFrameLocks xmlns:a="http://schemas.openxmlformats.org/drawingml/2006/main" noChangeAspect="1"/>
                             </wp:cNvGraphicFramePr>
@@ -16390,7 +16390,7 @@
                                   <pic:spPr>
                                     <a:xfrm>
                                       <a:off x="0" y="0"/>
-                                      <a:ext cx="5037196" cy="3392870"/>
+                                      <a:ext cx="4729668" cy="3246731"/>
                                     </a:xfrm>
                                     <a:prstGeom prst="rect">
                                       <a:avLst/>
@@ -25001,7 +25001,6 @@
   <w:style w:type="character" w:default="1" w:styleId="a0">
     <w:name w:val="Default Paragraph Font"/>
     <w:uiPriority w:val="1"/>
-    <w:semiHidden/>
     <w:unhideWhenUsed/>
   </w:style>
   <w:style w:type="table" w:default="1" w:styleId="a1">
@@ -25480,7 +25479,7 @@
 </file>
 
 <file path=customXml/itemProps1.xml><?xml version="1.0" encoding="utf-8"?>
-<ds:datastoreItem xmlns:ds="http://schemas.openxmlformats.org/officeDocument/2006/customXml" ds:itemID="{D657A697-C460-49AC-8D5A-AE6DFDB47A00}">
+<ds:datastoreItem xmlns:ds="http://schemas.openxmlformats.org/officeDocument/2006/customXml" ds:itemID="{5C574ACC-33D9-41F4-99AA-2D48DDE6F402}">
   <ds:schemaRefs>
     <ds:schemaRef ds:uri="http://schemas.openxmlformats.org/officeDocument/2006/bibliography"/>
   </ds:schemaRefs>

</xml_diff>